<commit_message>
semana 3 y 4
cronograma de las 4 semanas listo
</commit_message>
<xml_diff>
--- a/10% del parcial 1.docx
+++ b/10% del parcial 1.docx
@@ -359,19 +359,120 @@
         <w:rPr>
           <w:lang w:val="es-MX"/>
         </w:rPr>
-        <w:t xml:space="preserve">Me levanto a las 5, 7 a 8 estudio </w:t>
-      </w:r>
-      <w:r>
-        <w:rPr>
-          <w:lang w:val="es-MX"/>
-        </w:rPr>
-        <w:t>inglés</w:t>
-      </w:r>
-      <w:r>
-        <w:rPr>
-          <w:lang w:val="es-MX"/>
-        </w:rPr>
-        <w:t xml:space="preserve">, descanso de 15 min, de 8:15 a 9:15 estudio </w:t>
+        <w:t xml:space="preserve">Me levanto a las 5, 7 a 8 estudio inglés, descanso de 15 min, de 8:15 a 9:15 estudio calculo vectorial, otro descanso de 15 min, de 9:30 a 10:30 estudio teoría de la información a las 12 almuerzo, de 2 a 5 laboratorio de informática y de ahí sigo estudiando hasta las 6:30. </w:t>
+      </w:r>
+    </w:p>
+    <w:p>
+      <w:pPr>
+        <w:pStyle w:val="Sinespaciado"/>
+        <w:jc w:val="both"/>
+        <w:rPr>
+          <w:color w:val="FF0000"/>
+          <w:lang w:val="es-MX"/>
+        </w:rPr>
+      </w:pPr>
+      <w:r>
+        <w:rPr>
+          <w:color w:val="FF0000"/>
+          <w:lang w:val="es-MX"/>
+        </w:rPr>
+        <w:t xml:space="preserve">Martes </w:t>
+      </w:r>
+      <w:r>
+        <w:rPr>
+          <w:color w:val="FF0000"/>
+          <w:lang w:val="es-MX"/>
+        </w:rPr>
+        <w:t>21</w:t>
+      </w:r>
+      <w:r>
+        <w:rPr>
+          <w:color w:val="FF0000"/>
+          <w:lang w:val="es-MX"/>
+        </w:rPr>
+        <w:t xml:space="preserve"> de febrero</w:t>
+      </w:r>
+      <w:r>
+        <w:rPr>
+          <w:color w:val="FF0000"/>
+          <w:lang w:val="es-MX"/>
+        </w:rPr>
+        <w:t>.</w:t>
+      </w:r>
+      <w:r>
+        <w:rPr>
+          <w:color w:val="FF0000"/>
+          <w:lang w:val="es-MX"/>
+        </w:rPr>
+        <w:t xml:space="preserve"> </w:t>
+      </w:r>
+    </w:p>
+    <w:p>
+      <w:pPr>
+        <w:pStyle w:val="Sinespaciado"/>
+        <w:jc w:val="both"/>
+        <w:rPr>
+          <w:lang w:val="es-MX"/>
+        </w:rPr>
+      </w:pPr>
+      <w:r>
+        <w:rPr>
+          <w:lang w:val="es-MX"/>
+        </w:rPr>
+        <w:t xml:space="preserve">Me levanto a las 5, 7 a 8 estudio un poco los temas de informática, de 8-10 clase de informática descanso de 20 min, 12 almuerzo de2-3 asesoría de cálculo vectorial, de 4-6 clase de teoría de la información y estudio otra horita los temas que vi. </w:t>
+      </w:r>
+    </w:p>
+    <w:p>
+      <w:pPr>
+        <w:pStyle w:val="Sinespaciado"/>
+        <w:jc w:val="both"/>
+        <w:rPr>
+          <w:color w:val="FF0000"/>
+          <w:lang w:val="es-MX"/>
+        </w:rPr>
+      </w:pPr>
+      <w:r>
+        <w:rPr>
+          <w:color w:val="FF0000"/>
+          <w:lang w:val="es-MX"/>
+        </w:rPr>
+        <w:t xml:space="preserve">Miércoles </w:t>
+      </w:r>
+      <w:r>
+        <w:rPr>
+          <w:color w:val="FF0000"/>
+          <w:lang w:val="es-MX"/>
+        </w:rPr>
+        <w:t>22</w:t>
+      </w:r>
+      <w:r>
+        <w:rPr>
+          <w:color w:val="FF0000"/>
+          <w:lang w:val="es-MX"/>
+        </w:rPr>
+        <w:t xml:space="preserve"> de febrero</w:t>
+      </w:r>
+      <w:r>
+        <w:rPr>
+          <w:color w:val="FF0000"/>
+          <w:lang w:val="es-MX"/>
+        </w:rPr>
+        <w:t>.</w:t>
+      </w:r>
+    </w:p>
+    <w:p>
+      <w:pPr>
+        <w:pStyle w:val="Sinespaciado"/>
+        <w:jc w:val="both"/>
+        <w:rPr>
+          <w:lang w:val="es-MX"/>
+        </w:rPr>
+      </w:pPr>
+      <w:r>
+        <w:rPr>
+          <w:lang w:val="es-MX"/>
+        </w:rPr>
+        <w:t xml:space="preserve">Me levanto a las 5, 7-8 estudio informática, descanso de 15 min, de 8:15-9:15 estudio </w:t>
       </w:r>
       <w:r>
         <w:rPr>
@@ -383,7 +484,171 @@
         <w:rPr>
           <w:lang w:val="es-MX"/>
         </w:rPr>
-        <w:t xml:space="preserve">, otro descanso de 15 min, de 9:30 a 10:30 estudio teoría de la información a las 12 almuerzo, de 2 a 5 laboratorio de informática y de ahí sigo estudiando hasta las 6:30. </w:t>
+        <w:t xml:space="preserve">, de 10-12 clase de cálculo vectorial de 12-2 clase de inglés, 4-5 repaso de </w:t>
+      </w:r>
+      <w:r>
+        <w:rPr>
+          <w:lang w:val="es-MX"/>
+        </w:rPr>
+        <w:t>teoría de la informacion</w:t>
+      </w:r>
+      <w:r>
+        <w:rPr>
+          <w:lang w:val="es-MX"/>
+        </w:rPr>
+        <w:t xml:space="preserve"> descanso de 15 min de 5:15 a 6:15 repaso de inglés.</w:t>
+      </w:r>
+    </w:p>
+    <w:p>
+      <w:pPr>
+        <w:pStyle w:val="Sinespaciado"/>
+        <w:jc w:val="both"/>
+        <w:rPr>
+          <w:color w:val="FF0000"/>
+          <w:lang w:val="es-MX"/>
+        </w:rPr>
+      </w:pPr>
+      <w:r>
+        <w:rPr>
+          <w:color w:val="FF0000"/>
+          <w:lang w:val="es-MX"/>
+        </w:rPr>
+        <w:t xml:space="preserve">Jueves </w:t>
+      </w:r>
+      <w:r>
+        <w:rPr>
+          <w:color w:val="FF0000"/>
+          <w:lang w:val="es-MX"/>
+        </w:rPr>
+        <w:t>23</w:t>
+      </w:r>
+      <w:r>
+        <w:rPr>
+          <w:color w:val="FF0000"/>
+          <w:lang w:val="es-MX"/>
+        </w:rPr>
+        <w:t xml:space="preserve"> de febrero</w:t>
+      </w:r>
+      <w:r>
+        <w:rPr>
+          <w:color w:val="FF0000"/>
+          <w:lang w:val="es-MX"/>
+        </w:rPr>
+        <w:t>.</w:t>
+      </w:r>
+    </w:p>
+    <w:p>
+      <w:pPr>
+        <w:pStyle w:val="Sinespaciado"/>
+        <w:jc w:val="both"/>
+        <w:rPr>
+          <w:lang w:val="es-MX"/>
+        </w:rPr>
+      </w:pPr>
+      <w:r>
+        <w:rPr>
+          <w:lang w:val="es-MX"/>
+        </w:rPr>
+        <w:t xml:space="preserve">Me levanto a las 5, 7 a 8 estudio un poco los temas de informática, de 8-10 clase de informática descanso de 20 min, 12 almuerzo de 2-3 estudio calculo vectorial, de 4-5 repaso lo visto en clase de informática. </w:t>
+      </w:r>
+    </w:p>
+    <w:p>
+      <w:pPr>
+        <w:pStyle w:val="Sinespaciado"/>
+        <w:jc w:val="both"/>
+        <w:rPr>
+          <w:color w:val="FF0000"/>
+          <w:lang w:val="es-MX"/>
+        </w:rPr>
+      </w:pPr>
+      <w:r>
+        <w:rPr>
+          <w:color w:val="FF0000"/>
+          <w:lang w:val="es-MX"/>
+        </w:rPr>
+        <w:t xml:space="preserve">Viernes </w:t>
+      </w:r>
+      <w:r>
+        <w:rPr>
+          <w:color w:val="FF0000"/>
+          <w:lang w:val="es-MX"/>
+        </w:rPr>
+        <w:t>24</w:t>
+      </w:r>
+      <w:r>
+        <w:rPr>
+          <w:color w:val="FF0000"/>
+          <w:lang w:val="es-MX"/>
+        </w:rPr>
+        <w:t xml:space="preserve"> de febrero.</w:t>
+      </w:r>
+    </w:p>
+    <w:p>
+      <w:pPr>
+        <w:pStyle w:val="Sinespaciado"/>
+        <w:jc w:val="both"/>
+        <w:rPr>
+          <w:lang w:val="es-MX"/>
+        </w:rPr>
+      </w:pPr>
+      <w:r>
+        <w:rPr>
+          <w:lang w:val="es-MX"/>
+        </w:rPr>
+        <w:t>Me levanto a las 5, 7-8 estudio informática, descanso de 15 min, de 8:15-9:15 estudio teoría de la información, de 10-12 clase de cálculo vectorial de 12-2 clase de inglés, de 4-6 clase de teoría de la información.</w:t>
+      </w:r>
+    </w:p>
+    <w:p>
+      <w:pPr>
+        <w:pStyle w:val="Sinespaciado"/>
+        <w:jc w:val="both"/>
+        <w:rPr>
+          <w:color w:val="FF0000"/>
+          <w:lang w:val="es-MX"/>
+        </w:rPr>
+      </w:pPr>
+      <w:r>
+        <w:rPr>
+          <w:color w:val="FF0000"/>
+          <w:lang w:val="es-MX"/>
+        </w:rPr>
+        <w:t xml:space="preserve">Lunes </w:t>
+      </w:r>
+      <w:r>
+        <w:rPr>
+          <w:color w:val="FF0000"/>
+          <w:lang w:val="es-MX"/>
+        </w:rPr>
+        <w:t>27</w:t>
+      </w:r>
+      <w:r>
+        <w:rPr>
+          <w:color w:val="FF0000"/>
+          <w:lang w:val="es-MX"/>
+        </w:rPr>
+        <w:t xml:space="preserve"> de febrero</w:t>
+      </w:r>
+      <w:r>
+        <w:rPr>
+          <w:color w:val="FF0000"/>
+          <w:lang w:val="es-MX"/>
+        </w:rPr>
+        <w:t>.</w:t>
+      </w:r>
+    </w:p>
+    <w:p>
+      <w:pPr>
+        <w:pStyle w:val="Sinespaciado"/>
+        <w:jc w:val="both"/>
+        <w:rPr>
+          <w:lang w:val="es-MX"/>
+        </w:rPr>
+      </w:pPr>
+      <w:r>
+        <w:rPr>
+          <w:lang w:val="es-MX"/>
+        </w:rPr>
+        <w:t xml:space="preserve">Me levanto a las 5, 7 a 8 estudio calculo vectorial, descanso de 15 min, de 8:15 a 9:15 estudio inglés, otro descanso de 15 min, de 9:30 a 10:30 estudio teoría de la información a las 12 almuerzo, de 2 a 5 laboratorio de informática y de ahí sigo estudiando hasta las 6:30. </w:t>
       </w:r>
     </w:p>
     <w:p>
@@ -407,7 +672,7 @@
           <w:color w:val="FF0000"/>
           <w:lang w:val="es-MX"/>
         </w:rPr>
-        <w:t>21</w:t>
+        <w:t>28</w:t>
       </w:r>
       <w:r>
         <w:rPr>
@@ -443,110 +708,8 @@
         <w:rPr>
           <w:lang w:val="es-MX"/>
         </w:rPr>
-        <w:t xml:space="preserve">Me levanto a las 5, 7 a 8 estudio un poco los temas de informática, de 8-10 clase de informática descanso de 20 min, 12 almuerzo de2-3 asesoría de </w:t>
-      </w:r>
-      <w:r>
-        <w:rPr>
-          <w:lang w:val="es-MX"/>
-        </w:rPr>
-        <w:t>cálculo</w:t>
-      </w:r>
-      <w:r>
-        <w:rPr>
-          <w:lang w:val="es-MX"/>
-        </w:rPr>
-        <w:t xml:space="preserve"> vectorial, de 4-6 clase de teoría de la información y estudio otra horita los temas que vi. </w:t>
-      </w:r>
-    </w:p>
-    <w:p>
-      <w:pPr>
-        <w:pStyle w:val="Sinespaciado"/>
-        <w:jc w:val="both"/>
-        <w:rPr>
-          <w:color w:val="FF0000"/>
-          <w:lang w:val="es-MX"/>
-        </w:rPr>
-      </w:pPr>
-      <w:r>
-        <w:rPr>
-          <w:color w:val="FF0000"/>
-          <w:lang w:val="es-MX"/>
-        </w:rPr>
-        <w:t xml:space="preserve">Miércoles </w:t>
-      </w:r>
-      <w:r>
-        <w:rPr>
-          <w:color w:val="FF0000"/>
-          <w:lang w:val="es-MX"/>
-        </w:rPr>
-        <w:t>22</w:t>
-      </w:r>
-      <w:r>
-        <w:rPr>
-          <w:color w:val="FF0000"/>
-          <w:lang w:val="es-MX"/>
-        </w:rPr>
-        <w:t xml:space="preserve"> de febrero</w:t>
-      </w:r>
-      <w:r>
-        <w:rPr>
-          <w:color w:val="FF0000"/>
-          <w:lang w:val="es-MX"/>
-        </w:rPr>
-        <w:t>.</w:t>
-      </w:r>
-    </w:p>
-    <w:p>
-      <w:pPr>
-        <w:pStyle w:val="Sinespaciado"/>
-        <w:jc w:val="both"/>
-        <w:rPr>
-          <w:lang w:val="es-MX"/>
-        </w:rPr>
-      </w:pPr>
-      <w:r>
-        <w:rPr>
-          <w:lang w:val="es-MX"/>
-        </w:rPr>
-        <w:t xml:space="preserve">Me levanto a las 5, 7-8 estudio informática, descanso de 15 min, de 8:15-9:15 estudio </w:t>
-      </w:r>
-      <w:proofErr w:type="spellStart"/>
-      <w:r>
-        <w:rPr>
-          <w:lang w:val="es-MX"/>
-        </w:rPr>
-        <w:t>calculo</w:t>
-      </w:r>
-      <w:proofErr w:type="spellEnd"/>
-      <w:r>
-        <w:rPr>
-          <w:lang w:val="es-MX"/>
-        </w:rPr>
-        <w:t xml:space="preserve"> vectorial</w:t>
-      </w:r>
-      <w:r>
-        <w:rPr>
-          <w:lang w:val="es-MX"/>
-        </w:rPr>
-        <w:t xml:space="preserve">, de 10-12 clase de </w:t>
-      </w:r>
-      <w:r>
-        <w:rPr>
-          <w:lang w:val="es-MX"/>
-        </w:rPr>
-        <w:t>cálculo</w:t>
-      </w:r>
-      <w:r>
-        <w:rPr>
-          <w:lang w:val="es-MX"/>
-        </w:rPr>
-        <w:t xml:space="preserve"> vectorial de 12-2 clase de inglés, 4-5 repaso de </w:t>
-      </w:r>
-      <w:r>
-        <w:rPr>
-          <w:lang w:val="es-MX"/>
-        </w:rPr>
-        <w:t>teoría de la informacion</w:t>
+        <w:lastRenderedPageBreak/>
+        <w:t>Me levanto a las 5, 7 a 8 estudio u</w:t>
       </w:r>
       <w:bookmarkStart w:id="0" w:name="_GoBack"/>
       <w:bookmarkEnd w:id="0"/>
@@ -554,6 +717,409 @@
         <w:rPr>
           <w:lang w:val="es-MX"/>
         </w:rPr>
+        <w:t xml:space="preserve">n poco los temas de informática, de 8-10 clase de informática descanso de 20 min, 12 almuerzo de2-3 asesoría de </w:t>
+      </w:r>
+      <w:r>
+        <w:rPr>
+          <w:lang w:val="es-MX"/>
+        </w:rPr>
+        <w:t>cálculo</w:t>
+      </w:r>
+      <w:r>
+        <w:rPr>
+          <w:lang w:val="es-MX"/>
+        </w:rPr>
+        <w:t xml:space="preserve"> vectorial, de 4-6 clase de teoría de la información y estudio otra horita los temas que vi. </w:t>
+      </w:r>
+    </w:p>
+    <w:p>
+      <w:pPr>
+        <w:pStyle w:val="Sinespaciado"/>
+        <w:jc w:val="both"/>
+        <w:rPr>
+          <w:color w:val="FF0000"/>
+          <w:lang w:val="es-MX"/>
+        </w:rPr>
+      </w:pPr>
+      <w:r>
+        <w:rPr>
+          <w:color w:val="FF0000"/>
+          <w:lang w:val="es-MX"/>
+        </w:rPr>
+        <w:t xml:space="preserve">Miércoles </w:t>
+      </w:r>
+      <w:r>
+        <w:rPr>
+          <w:color w:val="FF0000"/>
+          <w:lang w:val="es-MX"/>
+        </w:rPr>
+        <w:t>1</w:t>
+      </w:r>
+      <w:r>
+        <w:rPr>
+          <w:color w:val="FF0000"/>
+          <w:lang w:val="es-MX"/>
+        </w:rPr>
+        <w:t xml:space="preserve"> de </w:t>
+      </w:r>
+      <w:r>
+        <w:rPr>
+          <w:color w:val="FF0000"/>
+          <w:lang w:val="es-MX"/>
+        </w:rPr>
+        <w:t>marzo</w:t>
+      </w:r>
+      <w:r>
+        <w:rPr>
+          <w:color w:val="FF0000"/>
+          <w:lang w:val="es-MX"/>
+        </w:rPr>
+        <w:t>.</w:t>
+      </w:r>
+    </w:p>
+    <w:p>
+      <w:pPr>
+        <w:pStyle w:val="Sinespaciado"/>
+        <w:jc w:val="both"/>
+        <w:rPr>
+          <w:lang w:val="es-MX"/>
+        </w:rPr>
+      </w:pPr>
+      <w:r>
+        <w:rPr>
+          <w:lang w:val="es-MX"/>
+        </w:rPr>
+        <w:t xml:space="preserve">Me levanto a las 5, 7-8 estudio informática, descanso de 15 min, de 8:15-9:15 estudio teoría de la información, de 10-12 clase de </w:t>
+      </w:r>
+      <w:r>
+        <w:rPr>
+          <w:lang w:val="es-MX"/>
+        </w:rPr>
+        <w:t>cálculo</w:t>
+      </w:r>
+      <w:r>
+        <w:rPr>
+          <w:lang w:val="es-MX"/>
+        </w:rPr>
+        <w:t xml:space="preserve"> vectorial de 12-2 clase de inglés, 4-5 repaso de cálculo vectorial descanso de 15 min de 5:15 a 6:15 repaso de inglés.</w:t>
+      </w:r>
+    </w:p>
+    <w:p>
+      <w:pPr>
+        <w:pStyle w:val="Sinespaciado"/>
+        <w:jc w:val="both"/>
+        <w:rPr>
+          <w:color w:val="FF0000"/>
+          <w:lang w:val="es-MX"/>
+        </w:rPr>
+      </w:pPr>
+      <w:r>
+        <w:rPr>
+          <w:color w:val="FF0000"/>
+          <w:lang w:val="es-MX"/>
+        </w:rPr>
+        <w:t xml:space="preserve">Jueves </w:t>
+      </w:r>
+      <w:r>
+        <w:rPr>
+          <w:color w:val="FF0000"/>
+          <w:lang w:val="es-MX"/>
+        </w:rPr>
+        <w:t>2</w:t>
+      </w:r>
+      <w:r>
+        <w:rPr>
+          <w:color w:val="FF0000"/>
+          <w:lang w:val="es-MX"/>
+        </w:rPr>
+        <w:t xml:space="preserve"> de </w:t>
+      </w:r>
+      <w:r>
+        <w:rPr>
+          <w:color w:val="FF0000"/>
+          <w:lang w:val="es-MX"/>
+        </w:rPr>
+        <w:t>marzo</w:t>
+      </w:r>
+      <w:r>
+        <w:rPr>
+          <w:color w:val="FF0000"/>
+          <w:lang w:val="es-MX"/>
+        </w:rPr>
+        <w:t>.</w:t>
+      </w:r>
+    </w:p>
+    <w:p>
+      <w:pPr>
+        <w:pStyle w:val="Sinespaciado"/>
+        <w:jc w:val="both"/>
+        <w:rPr>
+          <w:lang w:val="es-MX"/>
+        </w:rPr>
+      </w:pPr>
+      <w:r>
+        <w:rPr>
+          <w:lang w:val="es-MX"/>
+        </w:rPr>
+        <w:t xml:space="preserve">Me levanto a las 5, 7 a 8 estudio un poco los temas de informática, de 8-10 clase de informática descanso de 20 min, 12 almuerzo de 2-3 estudio calculo vectorial, de 4-5 repaso lo visto en clase de informática. </w:t>
+      </w:r>
+    </w:p>
+    <w:p>
+      <w:pPr>
+        <w:pStyle w:val="Sinespaciado"/>
+        <w:jc w:val="both"/>
+        <w:rPr>
+          <w:color w:val="FF0000"/>
+          <w:lang w:val="es-MX"/>
+        </w:rPr>
+      </w:pPr>
+      <w:r>
+        <w:rPr>
+          <w:color w:val="FF0000"/>
+          <w:lang w:val="es-MX"/>
+        </w:rPr>
+        <w:t xml:space="preserve">Viernes </w:t>
+      </w:r>
+      <w:r>
+        <w:rPr>
+          <w:color w:val="FF0000"/>
+          <w:lang w:val="es-MX"/>
+        </w:rPr>
+        <w:t>3</w:t>
+      </w:r>
+      <w:r>
+        <w:rPr>
+          <w:color w:val="FF0000"/>
+          <w:lang w:val="es-MX"/>
+        </w:rPr>
+        <w:t xml:space="preserve"> de </w:t>
+      </w:r>
+      <w:r>
+        <w:rPr>
+          <w:color w:val="FF0000"/>
+          <w:lang w:val="es-MX"/>
+        </w:rPr>
+        <w:t>marzo</w:t>
+      </w:r>
+      <w:r>
+        <w:rPr>
+          <w:color w:val="FF0000"/>
+          <w:lang w:val="es-MX"/>
+        </w:rPr>
+        <w:t>.</w:t>
+      </w:r>
+    </w:p>
+    <w:p>
+      <w:pPr>
+        <w:pStyle w:val="Sinespaciado"/>
+        <w:jc w:val="both"/>
+        <w:rPr>
+          <w:lang w:val="es-MX"/>
+        </w:rPr>
+      </w:pPr>
+      <w:r>
+        <w:rPr>
+          <w:lang w:val="es-MX"/>
+        </w:rPr>
+        <w:t>Me levanto a las 5, 7-8 estudio informática, descanso de 15 min, de 8:15-9:15 estudio teoría de la información, de 10-12 clase de cálculo vectorial de 12-2 clase de inglés, de 4-6 clase de teoría de la información.</w:t>
+      </w:r>
+    </w:p>
+    <w:p>
+      <w:pPr>
+        <w:pStyle w:val="Sinespaciado"/>
+        <w:jc w:val="both"/>
+        <w:rPr>
+          <w:color w:val="FF0000"/>
+          <w:lang w:val="es-MX"/>
+        </w:rPr>
+      </w:pPr>
+      <w:r>
+        <w:rPr>
+          <w:color w:val="FF0000"/>
+          <w:lang w:val="es-MX"/>
+        </w:rPr>
+        <w:t xml:space="preserve">Lunes </w:t>
+      </w:r>
+      <w:r>
+        <w:rPr>
+          <w:color w:val="FF0000"/>
+          <w:lang w:val="es-MX"/>
+        </w:rPr>
+        <w:t>6</w:t>
+      </w:r>
+      <w:r>
+        <w:rPr>
+          <w:color w:val="FF0000"/>
+          <w:lang w:val="es-MX"/>
+        </w:rPr>
+        <w:t xml:space="preserve"> de </w:t>
+      </w:r>
+      <w:r>
+        <w:rPr>
+          <w:color w:val="FF0000"/>
+          <w:lang w:val="es-MX"/>
+        </w:rPr>
+        <w:t>marzo</w:t>
+      </w:r>
+      <w:r>
+        <w:rPr>
+          <w:color w:val="FF0000"/>
+          <w:lang w:val="es-MX"/>
+        </w:rPr>
+        <w:t>.</w:t>
+      </w:r>
+    </w:p>
+    <w:p>
+      <w:pPr>
+        <w:pStyle w:val="Sinespaciado"/>
+        <w:jc w:val="both"/>
+        <w:rPr>
+          <w:lang w:val="es-MX"/>
+        </w:rPr>
+      </w:pPr>
+      <w:r>
+        <w:rPr>
+          <w:lang w:val="es-MX"/>
+        </w:rPr>
+        <w:t xml:space="preserve">Me levanto a las 5, 7 a 8 estudio inglés, descanso de 15 min, de 8:15 a 9:15 estudio calculo vectorial, otro descanso de 15 min, de 9:30 a 10:30 estudio teoría de la información a las 12 almuerzo, de 2 a 5 laboratorio de informática y de ahí sigo estudiando hasta las 6:30. </w:t>
+      </w:r>
+    </w:p>
+    <w:p>
+      <w:pPr>
+        <w:pStyle w:val="Sinespaciado"/>
+        <w:jc w:val="both"/>
+        <w:rPr>
+          <w:color w:val="FF0000"/>
+          <w:lang w:val="es-MX"/>
+        </w:rPr>
+      </w:pPr>
+      <w:r>
+        <w:rPr>
+          <w:color w:val="FF0000"/>
+          <w:lang w:val="es-MX"/>
+        </w:rPr>
+        <w:t xml:space="preserve">Martes </w:t>
+      </w:r>
+      <w:r>
+        <w:rPr>
+          <w:color w:val="FF0000"/>
+          <w:lang w:val="es-MX"/>
+        </w:rPr>
+        <w:t>7</w:t>
+      </w:r>
+      <w:r>
+        <w:rPr>
+          <w:color w:val="FF0000"/>
+          <w:lang w:val="es-MX"/>
+        </w:rPr>
+        <w:t xml:space="preserve"> de </w:t>
+      </w:r>
+      <w:r>
+        <w:rPr>
+          <w:color w:val="FF0000"/>
+          <w:lang w:val="es-MX"/>
+        </w:rPr>
+        <w:t>marzo</w:t>
+      </w:r>
+      <w:r>
+        <w:rPr>
+          <w:color w:val="FF0000"/>
+          <w:lang w:val="es-MX"/>
+        </w:rPr>
+        <w:t>.</w:t>
+      </w:r>
+      <w:r>
+        <w:rPr>
+          <w:color w:val="FF0000"/>
+          <w:lang w:val="es-MX"/>
+        </w:rPr>
+        <w:t xml:space="preserve"> </w:t>
+      </w:r>
+    </w:p>
+    <w:p>
+      <w:pPr>
+        <w:pStyle w:val="Sinespaciado"/>
+        <w:jc w:val="both"/>
+        <w:rPr>
+          <w:lang w:val="es-MX"/>
+        </w:rPr>
+      </w:pPr>
+      <w:r>
+        <w:rPr>
+          <w:lang w:val="es-MX"/>
+        </w:rPr>
+        <w:t xml:space="preserve">Me levanto a las 5, 7 a 8 estudio un poco los temas de informática, de 8-10 clase de informática descanso de 20 min, 12 almuerzo de2-3 asesoría de cálculo vectorial, de 4-6 clase de teoría de la información y estudio otra horita los temas que vi. </w:t>
+      </w:r>
+    </w:p>
+    <w:p>
+      <w:pPr>
+        <w:pStyle w:val="Sinespaciado"/>
+        <w:jc w:val="both"/>
+        <w:rPr>
+          <w:color w:val="FF0000"/>
+          <w:lang w:val="es-MX"/>
+        </w:rPr>
+      </w:pPr>
+      <w:r>
+        <w:rPr>
+          <w:color w:val="FF0000"/>
+          <w:lang w:val="es-MX"/>
+        </w:rPr>
+        <w:t xml:space="preserve">Miércoles </w:t>
+      </w:r>
+      <w:r>
+        <w:rPr>
+          <w:color w:val="FF0000"/>
+          <w:lang w:val="es-MX"/>
+        </w:rPr>
+        <w:t>8</w:t>
+      </w:r>
+      <w:r>
+        <w:rPr>
+          <w:color w:val="FF0000"/>
+          <w:lang w:val="es-MX"/>
+        </w:rPr>
+        <w:t xml:space="preserve"> de </w:t>
+      </w:r>
+      <w:r>
+        <w:rPr>
+          <w:color w:val="FF0000"/>
+          <w:lang w:val="es-MX"/>
+        </w:rPr>
+        <w:t>marzo</w:t>
+      </w:r>
+      <w:r>
+        <w:rPr>
+          <w:color w:val="FF0000"/>
+          <w:lang w:val="es-MX"/>
+        </w:rPr>
+        <w:t>.</w:t>
+      </w:r>
+    </w:p>
+    <w:p>
+      <w:pPr>
+        <w:pStyle w:val="Sinespaciado"/>
+        <w:jc w:val="both"/>
+        <w:rPr>
+          <w:lang w:val="es-MX"/>
+        </w:rPr>
+      </w:pPr>
+      <w:r>
+        <w:rPr>
+          <w:lang w:val="es-MX"/>
+        </w:rPr>
+        <w:t xml:space="preserve">Me levanto a las 5, 7-8 estudio informática, descanso de 15 min, de 8:15-9:15 estudio calculo vectorial, de 10-12 clase de cálculo vectorial de 12-2 clase de inglés, 4-5 repaso de teoría de la </w:t>
+      </w:r>
+      <w:r>
+        <w:rPr>
+          <w:lang w:val="es-MX"/>
+        </w:rPr>
+        <w:t>información</w:t>
+      </w:r>
+      <w:r>
+        <w:rPr>
+          <w:lang w:val="es-MX"/>
+        </w:rPr>
         <w:t xml:space="preserve"> descanso de 15 min de 5:15 a 6:15 repaso de inglés.</w:t>
       </w:r>
     </w:p>
@@ -578,14 +1144,21 @@
           <w:color w:val="FF0000"/>
           <w:lang w:val="es-MX"/>
         </w:rPr>
-        <w:t>23</w:t>
-      </w:r>
-      <w:r>
-        <w:rPr>
-          <w:color w:val="FF0000"/>
-          <w:lang w:val="es-MX"/>
-        </w:rPr>
-        <w:t xml:space="preserve"> de febrero</w:t>
+        <w:t>9</w:t>
+      </w:r>
+      <w:r>
+        <w:rPr>
+          <w:color w:val="FF0000"/>
+          <w:lang w:val="es-MX"/>
+        </w:rPr>
+        <w:t xml:space="preserve"> de </w:t>
+      </w:r>
+      <w:r>
+        <w:rPr>
+          <w:color w:val="FF0000"/>
+          <w:lang w:val="es-MX"/>
+        </w:rPr>
+        <w:t>marzo</w:t>
       </w:r>
       <w:r>
         <w:rPr>
@@ -631,42 +1204,53 @@
           <w:color w:val="FF0000"/>
           <w:lang w:val="es-MX"/>
         </w:rPr>
-        <w:t>24</w:t>
-      </w:r>
-      <w:r>
-        <w:rPr>
-          <w:color w:val="FF0000"/>
-          <w:lang w:val="es-MX"/>
-        </w:rPr>
-        <w:t xml:space="preserve"> de febrero.</w:t>
-      </w:r>
-    </w:p>
-    <w:p>
-      <w:pPr>
-        <w:pStyle w:val="Sinespaciado"/>
-        <w:jc w:val="both"/>
-        <w:rPr>
-          <w:lang w:val="es-MX"/>
-        </w:rPr>
-      </w:pPr>
-      <w:r>
-        <w:rPr>
-          <w:lang w:val="es-MX"/>
-        </w:rPr>
-        <w:t xml:space="preserve">Me levanto a las 5, 7-8 estudio informática, descanso de 15 min, de 8:15-9:15 estudio teoría de la información, de 10-12 clase de </w:t>
-      </w:r>
-      <w:r>
-        <w:rPr>
-          <w:lang w:val="es-MX"/>
-        </w:rPr>
-        <w:t>cálculo</w:t>
-      </w:r>
-      <w:r>
-        <w:rPr>
-          <w:lang w:val="es-MX"/>
-        </w:rPr>
-        <w:t xml:space="preserve"> vectorial de 12-2 clase de inglés, de 4-6 clase de teoría de la información.</w:t>
-      </w:r>
+        <w:t>10</w:t>
+      </w:r>
+      <w:r>
+        <w:rPr>
+          <w:color w:val="FF0000"/>
+          <w:lang w:val="es-MX"/>
+        </w:rPr>
+        <w:t xml:space="preserve"> de </w:t>
+      </w:r>
+      <w:r>
+        <w:rPr>
+          <w:color w:val="FF0000"/>
+          <w:lang w:val="es-MX"/>
+        </w:rPr>
+        <w:t>marzo</w:t>
+      </w:r>
+      <w:r>
+        <w:rPr>
+          <w:color w:val="FF0000"/>
+          <w:lang w:val="es-MX"/>
+        </w:rPr>
+        <w:t>.</w:t>
+      </w:r>
+    </w:p>
+    <w:p>
+      <w:pPr>
+        <w:pStyle w:val="Sinespaciado"/>
+        <w:jc w:val="both"/>
+        <w:rPr>
+          <w:lang w:val="es-MX"/>
+        </w:rPr>
+      </w:pPr>
+      <w:r>
+        <w:rPr>
+          <w:lang w:val="es-MX"/>
+        </w:rPr>
+        <w:t>Me levanto a las 5, 7-8 estudio informática, descanso de 15 min, de 8:15-9:15 estudio teoría de la información, de 10-12 clase de cálculo vectorial de 12-2 clase de inglés, de 4-6 clase de teoría de la información.</w:t>
+      </w:r>
+    </w:p>
+    <w:p>
+      <w:pPr>
+        <w:pStyle w:val="Sinespaciado"/>
+        <w:jc w:val="both"/>
+        <w:rPr>
+          <w:lang w:val="es-MX"/>
+        </w:rPr>
+      </w:pPr>
     </w:p>
     <w:p>
       <w:pPr>

</xml_diff>